<commit_message>
Hash - the end
</commit_message>
<xml_diff>
--- a/Работы по информатике/Хеш-таблица/Хеш (Метод открытой аддресации)/Хеш/лаба.docx
+++ b/Работы по информатике/Хеш-таблица/Хеш (Метод открытой аддресации)/Хеш/лаба.docx
@@ -1496,21 +1496,18 @@
           <w:rFonts w:ascii="Times New Roman" w:hAnsi="Times New Roman" w:cs="Times New Roman"/>
           <w:sz w:val="28"/>
           <w:szCs w:val="28"/>
-          <w:lang w:val="en-US"/>
-        </w:rPr>
-      </w:pPr>
-      <w:r>
-        <w:rPr>
-          <w:rFonts w:ascii="Times New Roman" w:hAnsi="Times New Roman" w:cs="Times New Roman"/>
-          <w:noProof/>
-          <w:sz w:val="28"/>
-          <w:szCs w:val="28"/>
-          <w:lang w:eastAsia="ru-RU"/>
+        </w:rPr>
+      </w:pPr>
+      <w:r>
+        <w:rPr>
+          <w:rFonts w:ascii="Times New Roman" w:hAnsi="Times New Roman" w:cs="Times New Roman"/>
+          <w:sz w:val="28"/>
+          <w:szCs w:val="28"/>
         </w:rPr>
         <w:drawing>
-          <wp:inline distT="0" distB="0" distL="0" distR="0" wp14:anchorId="50FF29EA" wp14:editId="54FB1FDF">
-            <wp:extent cx="5459098" cy="6286500"/>
-            <wp:effectExtent l="0" t="0" r="8255" b="0"/>
+          <wp:inline distT="0" distB="0" distL="0" distR="0" wp14:anchorId="1923AA1E" wp14:editId="6614EF5D">
+            <wp:extent cx="4061812" cy="6370872"/>
+            <wp:effectExtent l="0" t="0" r="0" b="0"/>
             <wp:docPr id="1" name="Рисунок 1"/>
             <wp:cNvGraphicFramePr>
               <a:graphicFrameLocks xmlns:a="http://schemas.openxmlformats.org/drawingml/2006/main" noChangeAspect="1"/>
@@ -1522,27 +1519,20 @@
                     <pic:cNvPr id="1" name=""/>
                     <pic:cNvPicPr/>
                   </pic:nvPicPr>
-                  <pic:blipFill rotWithShape="1">
+                  <pic:blipFill>
                     <a:blip r:embed="rId6"/>
-                    <a:srcRect l="430" r="48553"/>
-                    <a:stretch/>
+                    <a:stretch>
+                      <a:fillRect/>
+                    </a:stretch>
                   </pic:blipFill>
-                  <pic:spPr bwMode="auto">
+                  <pic:spPr>
                     <a:xfrm>
                       <a:off x="0" y="0"/>
-                      <a:ext cx="5490947" cy="6323176"/>
+                      <a:ext cx="4061812" cy="6370872"/>
                     </a:xfrm>
                     <a:prstGeom prst="rect">
                       <a:avLst/>
                     </a:prstGeom>
-                    <a:ln>
-                      <a:noFill/>
-                    </a:ln>
-                    <a:extLst>
-                      <a:ext uri="{53640926-AAD7-44D8-BBD7-CCE9431645EC}">
-                        <a14:shadowObscured xmlns:a14="http://schemas.microsoft.com/office/drawing/2010/main"/>
-                      </a:ext>
-                    </a:extLst>
                   </pic:spPr>
                 </pic:pic>
               </a:graphicData>

</xml_diff>